<commit_message>
updated software interfaces in documentation
updated
</commit_message>
<xml_diff>
--- a/GDP Documentation.docx
+++ b/GDP Documentation.docx
@@ -4282,6 +4282,7 @@
     </w:p>
     <w:p>
       <w:pPr>
+        <w:spacing w:line="360" w:lineRule="auto"/>
         <w:jc w:val="both"/>
         <w:rPr>
           <w:rFonts w:ascii="Times New Roman" w:hAnsi="Times New Roman"/>
@@ -4355,6 +4356,8 @@
         </w:rPr>
         <w:tab/>
       </w:r>
+      <w:bookmarkStart w:id="0" w:name="_GoBack"/>
+      <w:bookmarkEnd w:id="0"/>
     </w:p>
     <w:p>
       <w:pPr>
@@ -4391,37 +4394,148 @@
     </w:p>
     <w:p>
       <w:pPr>
-        <w:pBdr>
-          <w:top w:val="nil"/>
-          <w:left w:val="nil"/>
-          <w:bottom w:val="nil"/>
-          <w:right w:val="nil"/>
-          <w:between w:val="nil"/>
-          <w:bar w:val="nil"/>
-        </w:pBdr>
+        <w:shd w:val="clear" w:color="auto" w:fill="FFFFFF"/>
+        <w:tabs>
+          <w:tab w:val="clear" w:pos="180"/>
+          <w:tab w:val="clear" w:pos="360"/>
+          <w:tab w:val="clear" w:pos="720"/>
+        </w:tabs>
+        <w:spacing w:after="240" w:line="360" w:lineRule="auto"/>
+        <w:jc w:val="both"/>
+        <w:textAlignment w:val="baseline"/>
+        <w:rPr>
+          <w:rFonts w:ascii="Times New Roman" w:eastAsia="Times New Roman" w:hAnsi="Times New Roman"/>
+          <w:szCs w:val="24"/>
+        </w:rPr>
+      </w:pPr>
+      <w:r>
+        <w:rPr>
+          <w:rFonts w:ascii="Times New Roman" w:eastAsia="Times New Roman" w:hAnsi="Times New Roman"/>
+          <w:szCs w:val="24"/>
+        </w:rPr>
+        <w:t>As for the program</w:t>
+      </w:r>
+      <w:r>
+        <w:rPr>
+          <w:rFonts w:ascii="Times New Roman" w:eastAsia="Times New Roman" w:hAnsi="Times New Roman"/>
+          <w:szCs w:val="24"/>
+        </w:rPr>
+        <w:t>ming environment, OS is a windows s</w:t>
+      </w:r>
+      <w:r>
+        <w:rPr>
+          <w:rFonts w:ascii="Times New Roman" w:eastAsia="Times New Roman" w:hAnsi="Times New Roman"/>
+          <w:szCs w:val="24"/>
+        </w:rPr>
+        <w:t xml:space="preserve">ystem and as such it comes with most of the tools you need to develop. The IDE must be downloaded separately from </w:t>
+      </w:r>
+      <w:r>
+        <w:rPr>
+          <w:rFonts w:ascii="Times New Roman" w:eastAsia="Times New Roman" w:hAnsi="Times New Roman"/>
+          <w:szCs w:val="24"/>
+        </w:rPr>
+        <w:t>Visual Studio</w:t>
+      </w:r>
+      <w:r>
+        <w:rPr>
+          <w:rFonts w:ascii="Times New Roman" w:eastAsia="Times New Roman" w:hAnsi="Times New Roman"/>
+          <w:szCs w:val="24"/>
+        </w:rPr>
+        <w:t>, it’s called "</w:t>
+      </w:r>
+      <w:r>
+        <w:rPr>
+          <w:rFonts w:ascii="Times New Roman" w:eastAsia="Times New Roman" w:hAnsi="Times New Roman"/>
+          <w:szCs w:val="24"/>
+        </w:rPr>
+        <w:t>Visual Studio Code</w:t>
+      </w:r>
+      <w:r>
+        <w:rPr>
+          <w:rFonts w:ascii="Times New Roman" w:eastAsia="Times New Roman" w:hAnsi="Times New Roman"/>
+          <w:szCs w:val="24"/>
+        </w:rPr>
+        <w:t>". The current version of</w:t>
+      </w:r>
+      <w:r>
+        <w:rPr>
+          <w:rFonts w:ascii="Times New Roman" w:eastAsia="Times New Roman" w:hAnsi="Times New Roman"/>
+          <w:szCs w:val="24"/>
+        </w:rPr>
+        <w:t xml:space="preserve"> the IDE is 1.19.2 but version 1.33</w:t>
+      </w:r>
+      <w:r>
+        <w:rPr>
+          <w:rFonts w:ascii="Times New Roman" w:eastAsia="Times New Roman" w:hAnsi="Times New Roman"/>
+          <w:szCs w:val="24"/>
+        </w:rPr>
+        <w:t xml:space="preserve"> </w:t>
+      </w:r>
+      <w:r>
+        <w:rPr>
+          <w:rFonts w:ascii="Times New Roman" w:eastAsia="Times New Roman" w:hAnsi="Times New Roman"/>
+          <w:szCs w:val="24"/>
+        </w:rPr>
+        <w:t>is also available out</w:t>
+      </w:r>
+      <w:r>
+        <w:rPr>
+          <w:rFonts w:ascii="Times New Roman" w:eastAsia="Times New Roman" w:hAnsi="Times New Roman"/>
+          <w:szCs w:val="24"/>
+        </w:rPr>
+        <w:t>.</w:t>
+      </w:r>
+      <w:r>
+        <w:rPr>
+          <w:rFonts w:ascii="Times New Roman" w:hAnsi="Times New Roman"/>
+          <w:sz w:val="28"/>
+          <w:szCs w:val="28"/>
+        </w:rPr>
+        <w:tab/>
+      </w:r>
+    </w:p>
+    <w:p>
+      <w:pPr>
         <w:spacing w:after="160"/>
         <w:jc w:val="both"/>
         <w:rPr>
           <w:rFonts w:ascii="Times New Roman" w:eastAsia="Times New Roman" w:hAnsi="Times New Roman"/>
-          <w:sz w:val="28"/>
-          <w:szCs w:val="28"/>
-        </w:rPr>
-      </w:pPr>
-      <w:proofErr w:type="spellStart"/>
-      <w:proofErr w:type="gramStart"/>
-      <w:r>
-        <w:rPr>
-          <w:rFonts w:ascii="Times New Roman" w:hAnsi="Times New Roman"/>
-          <w:sz w:val="28"/>
-          <w:szCs w:val="28"/>
-        </w:rPr>
-        <w:t>jn</w:t>
-      </w:r>
-      <w:proofErr w:type="spellEnd"/>
-      <w:proofErr w:type="gramEnd"/>
-      <w:r>
-        <w:rPr>
-          <w:rFonts w:ascii="Times New Roman" w:hAnsi="Times New Roman"/>
+          <w:b/>
+          <w:sz w:val="28"/>
+          <w:szCs w:val="28"/>
+        </w:rPr>
+      </w:pPr>
+      <w:r>
+        <w:rPr>
+          <w:rFonts w:ascii="Times New Roman" w:eastAsia="Times New Roman" w:hAnsi="Times New Roman"/>
+          <w:b/>
+          <w:sz w:val="28"/>
+          <w:szCs w:val="28"/>
+        </w:rPr>
+        <w:t>3.1.4</w:t>
+      </w:r>
+      <w:r>
+        <w:rPr>
+          <w:rFonts w:ascii="Times New Roman" w:eastAsia="Times New Roman" w:hAnsi="Times New Roman"/>
+          <w:b/>
+          <w:sz w:val="28"/>
+          <w:szCs w:val="28"/>
+        </w:rPr>
+        <w:t xml:space="preserve"> </w:t>
+      </w:r>
+      <w:r>
+        <w:rPr>
+          <w:rFonts w:ascii="Times New Roman" w:hAnsi="Times New Roman"/>
+          <w:b/>
+          <w:sz w:val="28"/>
+          <w:szCs w:val="28"/>
+        </w:rPr>
+        <w:t>Communications Interface</w:t>
+      </w:r>
+      <w:r>
+        <w:rPr>
+          <w:rFonts w:ascii="Times New Roman" w:hAnsi="Times New Roman"/>
+          <w:b/>
           <w:sz w:val="28"/>
           <w:szCs w:val="28"/>
         </w:rPr>
@@ -4433,47 +4547,30 @@
         <w:spacing w:after="160"/>
         <w:jc w:val="both"/>
         <w:rPr>
-          <w:rFonts w:ascii="Times New Roman" w:eastAsia="Times New Roman" w:hAnsi="Times New Roman"/>
-          <w:b/>
-          <w:sz w:val="28"/>
-          <w:szCs w:val="28"/>
-        </w:rPr>
-      </w:pPr>
-      <w:r>
-        <w:rPr>
-          <w:rFonts w:ascii="Times New Roman" w:eastAsia="Times New Roman" w:hAnsi="Times New Roman"/>
-          <w:b/>
-          <w:sz w:val="28"/>
-          <w:szCs w:val="28"/>
-        </w:rPr>
-        <w:t>3.1.4</w:t>
-      </w:r>
-      <w:r>
-        <w:rPr>
-          <w:rFonts w:ascii="Times New Roman" w:eastAsia="Times New Roman" w:hAnsi="Times New Roman"/>
-          <w:b/>
-          <w:sz w:val="28"/>
-          <w:szCs w:val="28"/>
-        </w:rPr>
-        <w:t xml:space="preserve"> </w:t>
-      </w:r>
-      <w:r>
-        <w:rPr>
-          <w:rFonts w:ascii="Times New Roman" w:hAnsi="Times New Roman"/>
-          <w:b/>
-          <w:sz w:val="28"/>
-          <w:szCs w:val="28"/>
-        </w:rPr>
-        <w:t>Communications Interface</w:t>
-      </w:r>
-      <w:r>
-        <w:rPr>
-          <w:rFonts w:ascii="Times New Roman" w:hAnsi="Times New Roman"/>
-          <w:b/>
-          <w:sz w:val="28"/>
-          <w:szCs w:val="28"/>
-        </w:rPr>
-        <w:tab/>
+          <w:rFonts w:ascii="Times New Roman" w:hAnsi="Times New Roman"/>
+          <w:b/>
+        </w:rPr>
+      </w:pPr>
+      <w:r>
+        <w:rPr>
+          <w:rFonts w:ascii="Times New Roman" w:hAnsi="Times New Roman"/>
+          <w:b/>
+        </w:rPr>
+        <w:t>Google Docs</w:t>
+      </w:r>
+      <w:r>
+        <w:rPr>
+          <w:rFonts w:ascii="Times New Roman" w:hAnsi="Times New Roman"/>
+          <w:b/>
+        </w:rPr>
+        <w:t>, sheets and slides</w:t>
+      </w:r>
+      <w:r>
+        <w:rPr>
+          <w:rFonts w:ascii="Times New Roman" w:hAnsi="Times New Roman"/>
+          <w:b/>
+        </w:rPr>
+        <w:t>:</w:t>
       </w:r>
     </w:p>
     <w:p>
@@ -4481,30 +4578,15 @@
         <w:spacing w:after="160"/>
         <w:jc w:val="both"/>
         <w:rPr>
-          <w:rFonts w:ascii="Times New Roman" w:hAnsi="Times New Roman"/>
-          <w:b/>
-        </w:rPr>
-      </w:pPr>
-      <w:r>
-        <w:rPr>
-          <w:rFonts w:ascii="Times New Roman" w:hAnsi="Times New Roman"/>
-          <w:b/>
-        </w:rPr>
-        <w:t>Google Docs</w:t>
-      </w:r>
-      <w:r>
-        <w:rPr>
-          <w:rFonts w:ascii="Times New Roman" w:hAnsi="Times New Roman"/>
-          <w:b/>
-        </w:rPr>
-        <w:t>, sheets and slides</w:t>
-      </w:r>
-      <w:r>
-        <w:rPr>
-          <w:rFonts w:ascii="Times New Roman" w:hAnsi="Times New Roman"/>
-          <w:b/>
-        </w:rPr>
-        <w:t>:</w:t>
+          <w:shd w:val="clear" w:color="auto" w:fill="FFFFFF"/>
+        </w:rPr>
+      </w:pPr>
+      <w:r>
+        <w:rPr>
+          <w:shd w:val="clear" w:color="auto" w:fill="FFFFFF"/>
+        </w:rPr>
+        <w:lastRenderedPageBreak/>
+        <w:t>Google Docs, sheets and slides lends itself to collaborative projects in which multiple authors work together in real time from geographically diverse locations. All participants can see who made specific document changes and when those alterations were done. Because documents are stored online and can also be stored on users' computers, there is no risk of total data loss as a result of a localized catastrophe. However, the Internet-based nature of Google Docs, sheets and slides has given rise to concerns among some authors that their work may not be private or secure.</w:t>
       </w:r>
     </w:p>
     <w:p>
@@ -4519,22 +4601,6 @@
         <w:rPr>
           <w:shd w:val="clear" w:color="auto" w:fill="FFFFFF"/>
         </w:rPr>
-        <w:t>Google Docs, sheets and slides lends itself to collaborative projects in which multiple authors work together in real time from geographically diverse locations. All participants can see who made specific document changes and when those alterations were done. Because documents are stored online and can also be stored on users' computers, there is no risk of total data loss as a result of a localized catastrophe. However, the Internet-based nature of Google Docs, sheets and slides has given rise to concerns among some authors that their work may not be private or secure.</w:t>
-      </w:r>
-    </w:p>
-    <w:p>
-      <w:pPr>
-        <w:spacing w:after="160"/>
-        <w:jc w:val="both"/>
-        <w:rPr>
-          <w:shd w:val="clear" w:color="auto" w:fill="FFFFFF"/>
-        </w:rPr>
-      </w:pPr>
-      <w:r>
-        <w:rPr>
-          <w:shd w:val="clear" w:color="auto" w:fill="FFFFFF"/>
-        </w:rPr>
-        <w:lastRenderedPageBreak/>
         <w:t>We use this for creating project documents, sheets and slides for presentation. It is reliable for team-work.</w:t>
       </w:r>
     </w:p>
@@ -4943,6 +5009,7 @@
         <w:rPr>
           <w:rFonts w:ascii="Times New Roman" w:hAnsi="Times New Roman"/>
         </w:rPr>
+        <w:lastRenderedPageBreak/>
         <w:t xml:space="preserve">This </w:t>
       </w:r>
       <w:r>
@@ -5076,14 +5143,7 @@
         <w:rPr>
           <w:rFonts w:ascii="Times New Roman" w:eastAsia="Times New Roman" w:hAnsi="Times New Roman"/>
         </w:rPr>
-        <w:t xml:space="preserve">he results properly. For our page it is the amount of time the page can run process of </w:t>
-      </w:r>
-      <w:r>
-        <w:rPr>
-          <w:rFonts w:ascii="Times New Roman" w:eastAsia="Times New Roman" w:hAnsi="Times New Roman"/>
-        </w:rPr>
-        <w:lastRenderedPageBreak/>
-        <w:t>searching the information based on the input given and displaying the results</w:t>
+        <w:t>he results properly. For our page it is the amount of time the page can run process of searching the information based on the input given and displaying the results</w:t>
       </w:r>
       <w:r>
         <w:rPr>
@@ -5472,6 +5532,7 @@
           <w:szCs w:val="24"/>
           <w:shd w:val="clear" w:color="auto" w:fill="FFFFFF"/>
         </w:rPr>
+        <w:lastRenderedPageBreak/>
         <w:t>We</w:t>
       </w:r>
       <w:r>
@@ -5719,7 +5780,6 @@
           <w:rFonts w:ascii="Times New Roman" w:hAnsi="Times New Roman"/>
           <w:szCs w:val="24"/>
         </w:rPr>
-        <w:lastRenderedPageBreak/>
         <w:t xml:space="preserve">We did not use </w:t>
       </w:r>
       <w:r>
@@ -5952,7 +6012,14 @@
         <w:rPr>
           <w:rFonts w:ascii="Times New Roman" w:eastAsia="Times New Roman" w:hAnsi="Times New Roman"/>
         </w:rPr>
-        <w:t xml:space="preserve"> is a printed or hand-drawn representation of the user interface of a software product. Such prototypes are commonly used for early testing of a software design, and can be part of a software walkthrough to confirm design decisions before more costly levels of design effort are expended</w:t>
+        <w:t xml:space="preserve"> is a printed or hand-drawn representation of the user interface of a software product. Such prototypes are commonly used for early testing of a software design, and can be part </w:t>
+      </w:r>
+      <w:r>
+        <w:rPr>
+          <w:rFonts w:ascii="Times New Roman" w:eastAsia="Times New Roman" w:hAnsi="Times New Roman"/>
+        </w:rPr>
+        <w:lastRenderedPageBreak/>
+        <w:t>of a software walkthrough to confirm design decisions before more costly levels of design effort are expended</w:t>
       </w:r>
     </w:p>
     <w:p>
@@ -6012,7 +6079,6 @@
           <w:sz w:val="32"/>
           <w:szCs w:val="32"/>
         </w:rPr>
-        <w:lastRenderedPageBreak/>
         <w:t>UNIT 4. DESIGN</w:t>
       </w:r>
     </w:p>
@@ -6094,6 +6160,7 @@
         <w:rPr>
           <w:noProof/>
         </w:rPr>
+        <w:lastRenderedPageBreak/>
         <w:drawing>
           <wp:inline distT="0" distB="0" distL="0" distR="0" wp14:anchorId="2EF4D9BD" wp14:editId="0251FDE8">
             <wp:extent cx="5911702" cy="5284992"/>
@@ -6143,16 +6210,16 @@
     <w:p/>
     <w:p>
       <w:r>
+        <w:t>Map Screen:</w:t>
+      </w:r>
+    </w:p>
+    <w:p/>
+    <w:p>
+      <w:r>
+        <w:rPr>
+          <w:noProof/>
+        </w:rPr>
         <w:lastRenderedPageBreak/>
-        <w:t>Map Screen:</w:t>
-      </w:r>
-    </w:p>
-    <w:p/>
-    <w:p>
-      <w:r>
-        <w:rPr>
-          <w:noProof/>
-        </w:rPr>
         <w:drawing>
           <wp:inline distT="0" distB="0" distL="0" distR="0" wp14:anchorId="1E866362" wp14:editId="249F5FA0">
             <wp:extent cx="5773479" cy="5749271"/>
@@ -6218,19 +6285,19 @@
         <w:rPr>
           <w:b/>
         </w:rPr>
+        <w:t>Mobile site</w:t>
+      </w:r>
+    </w:p>
+    <w:p>
+      <w:pPr>
+        <w:rPr>
+          <w:b/>
+        </w:rPr>
+      </w:pPr>
+    </w:p>
+    <w:p>
+      <w:r>
         <w:lastRenderedPageBreak/>
-        <w:t>Mobile site</w:t>
-      </w:r>
-    </w:p>
-    <w:p>
-      <w:pPr>
-        <w:rPr>
-          <w:b/>
-        </w:rPr>
-      </w:pPr>
-    </w:p>
-    <w:p>
-      <w:r>
         <w:t>Search screen:</w:t>
       </w:r>
       <w:r>
@@ -6448,32 +6515,32 @@
           <w:sz w:val="28"/>
           <w:szCs w:val="28"/>
         </w:rPr>
+        <w:t>UNIT 5</w:t>
+      </w:r>
+      <w:r>
+        <w:rPr>
+          <w:rFonts w:ascii="Times New Roman" w:hAnsi="Times New Roman"/>
+          <w:b/>
+          <w:sz w:val="28"/>
+          <w:szCs w:val="28"/>
+        </w:rPr>
+        <w:t>. Technical Manual</w:t>
+      </w:r>
+    </w:p>
+    <w:p>
+      <w:pPr>
+        <w:spacing w:after="160" w:line="360" w:lineRule="auto"/>
+        <w:rPr>
+          <w:rFonts w:ascii="Times New Roman" w:hAnsi="Times New Roman"/>
+          <w:b/>
+        </w:rPr>
+      </w:pPr>
+      <w:r>
+        <w:rPr>
+          <w:rFonts w:ascii="Times New Roman" w:hAnsi="Times New Roman"/>
+          <w:b/>
+        </w:rPr>
         <w:lastRenderedPageBreak/>
-        <w:t>UNIT 5</w:t>
-      </w:r>
-      <w:r>
-        <w:rPr>
-          <w:rFonts w:ascii="Times New Roman" w:hAnsi="Times New Roman"/>
-          <w:b/>
-          <w:sz w:val="28"/>
-          <w:szCs w:val="28"/>
-        </w:rPr>
-        <w:t>. Technical Manual</w:t>
-      </w:r>
-    </w:p>
-    <w:p>
-      <w:pPr>
-        <w:spacing w:after="160" w:line="360" w:lineRule="auto"/>
-        <w:rPr>
-          <w:rFonts w:ascii="Times New Roman" w:hAnsi="Times New Roman"/>
-          <w:b/>
-        </w:rPr>
-      </w:pPr>
-      <w:r>
-        <w:rPr>
-          <w:rFonts w:ascii="Times New Roman" w:hAnsi="Times New Roman"/>
-          <w:b/>
-        </w:rPr>
         <w:t>5</w:t>
       </w:r>
       <w:r>
@@ -6650,6 +6717,60 @@
     </w:p>
     <w:p>
       <w:pPr>
+        <w:numPr>
+          <w:ilvl w:val="0"/>
+          <w:numId w:val="23"/>
+        </w:numPr>
+        <w:pBdr>
+          <w:top w:val="nil"/>
+          <w:left w:val="nil"/>
+          <w:bottom w:val="nil"/>
+          <w:right w:val="nil"/>
+          <w:between w:val="nil"/>
+          <w:bar w:val="nil"/>
+        </w:pBdr>
+        <w:spacing w:after="160" w:line="360" w:lineRule="auto"/>
+        <w:rPr>
+          <w:rFonts w:ascii="Times New Roman" w:hAnsi="Times New Roman"/>
+        </w:rPr>
+      </w:pPr>
+      <w:r>
+        <w:rPr>
+          <w:rFonts w:ascii="Times New Roman" w:hAnsi="Times New Roman"/>
+        </w:rPr>
+        <w:t xml:space="preserve">We used </w:t>
+      </w:r>
+      <w:proofErr w:type="spellStart"/>
+      <w:proofErr w:type="gramStart"/>
+      <w:r>
+        <w:rPr>
+          <w:rFonts w:ascii="Times New Roman" w:hAnsi="Times New Roman"/>
+        </w:rPr>
+        <w:t>showImage</w:t>
+      </w:r>
+      <w:proofErr w:type="spellEnd"/>
+      <w:r>
+        <w:rPr>
+          <w:rFonts w:ascii="Times New Roman" w:hAnsi="Times New Roman"/>
+        </w:rPr>
+        <w:t>(</w:t>
+      </w:r>
+      <w:proofErr w:type="gramEnd"/>
+      <w:r>
+        <w:rPr>
+          <w:rFonts w:ascii="Times New Roman" w:hAnsi="Times New Roman"/>
+        </w:rPr>
+        <w:t>) function to display the map</w:t>
+      </w:r>
+      <w:r>
+        <w:rPr>
+          <w:rFonts w:ascii="Times New Roman" w:hAnsi="Times New Roman"/>
+        </w:rPr>
+        <w:t xml:space="preserve"> on the search page by hiding the table.</w:t>
+      </w:r>
+    </w:p>
+    <w:p>
+      <w:pPr>
         <w:spacing w:after="160" w:line="360" w:lineRule="auto"/>
         <w:rPr>
           <w:rFonts w:ascii="Times New Roman" w:hAnsi="Times New Roman"/>
@@ -6911,6 +7032,15 @@
           <w:szCs w:val="28"/>
         </w:rPr>
       </w:pPr>
+      <w:r>
+        <w:rPr>
+          <w:rFonts w:ascii="Times New Roman" w:hAnsi="Times New Roman"/>
+          <w:b/>
+          <w:sz w:val="28"/>
+          <w:szCs w:val="28"/>
+        </w:rPr>
+        <w:t xml:space="preserve">    </w:t>
+      </w:r>
     </w:p>
     <w:p>
       <w:pPr>
@@ -7036,8 +7166,6 @@
         </w:rPr>
         <w:t>Print Functionality</w:t>
       </w:r>
-      <w:bookmarkStart w:id="0" w:name="_GoBack"/>
-      <w:bookmarkEnd w:id="0"/>
     </w:p>
     <w:p>
       <w:pPr>
@@ -10688,7 +10816,7 @@
 </file>
 
 <file path=customXml/itemProps1.xml><?xml version="1.0" encoding="utf-8"?>
-<ds:datastoreItem xmlns:ds="http://schemas.openxmlformats.org/officeDocument/2006/customXml" ds:itemID="{C6FA742E-0E06-4FCB-AA4A-66E1F565F172}">
+<ds:datastoreItem xmlns:ds="http://schemas.openxmlformats.org/officeDocument/2006/customXml" ds:itemID="{91E48852-5CC6-42CB-9974-F350EEF69608}">
   <ds:schemaRefs>
     <ds:schemaRef ds:uri="http://schemas.openxmlformats.org/officeDocument/2006/bibliography"/>
   </ds:schemaRefs>

</xml_diff>